<commit_message>
Add option to run on several proteins
</commit_message>
<xml_diff>
--- a/Project_summary.docx
+++ b/Project_summary.docx
@@ -156,21 +156,7 @@
           <w:rFonts w:ascii="Helvetica" w:eastAsia="Times New Roman" w:hAnsi="Helvetica" w:cs="Helvetica"/>
           <w:color w:val="000000"/>
         </w:rPr>
-        <w:t xml:space="preserve">An RNA sequence typically contains a motif, usually a substring of 6-12 bp, </w:t>
-      </w:r>
-      <w:r>
-        <w:rPr>
-          <w:rFonts w:ascii="Helvetica" w:eastAsia="Times New Roman" w:hAnsi="Helvetica" w:cs="Helvetica"/>
-          <w:color w:val="000000"/>
-        </w:rPr>
-        <w:t xml:space="preserve">to which </w:t>
-      </w:r>
-      <w:r>
-        <w:rPr>
-          <w:rFonts w:ascii="Helvetica" w:eastAsia="Times New Roman" w:hAnsi="Helvetica" w:cs="Helvetica"/>
-          <w:color w:val="000000"/>
-        </w:rPr>
-        <w:t xml:space="preserve">the protein binds. </w:t>
+        <w:t xml:space="preserve">An RNA sequence typically contains a motif, usually a substring of 6-12 bp, to which the protein binds. </w:t>
       </w:r>
       <w:r>
         <w:rPr>
@@ -219,7 +205,23 @@
           <w:rFonts w:ascii="Helvetica" w:eastAsia="Times New Roman" w:hAnsi="Helvetica" w:cs="Helvetica"/>
           <w:color w:val="000000"/>
         </w:rPr>
-        <w:t xml:space="preserve"> finding motif enrichment, using PWM (position weight matrix) or by counting k-mers.</w:t>
+        <w:t xml:space="preserve"> finding motif enrichment, using PWM (position weight matrix) or by counting k-</w:t>
+      </w:r>
+      <w:proofErr w:type="spellStart"/>
+      <w:r>
+        <w:rPr>
+          <w:rFonts w:ascii="Helvetica" w:eastAsia="Times New Roman" w:hAnsi="Helvetica" w:cs="Helvetica"/>
+          <w:color w:val="000000"/>
+        </w:rPr>
+        <w:t>mers</w:t>
+      </w:r>
+      <w:proofErr w:type="spellEnd"/>
+      <w:r>
+        <w:rPr>
+          <w:rFonts w:ascii="Helvetica" w:eastAsia="Times New Roman" w:hAnsi="Helvetica" w:cs="Helvetica"/>
+          <w:color w:val="000000"/>
+        </w:rPr>
+        <w:t>.</w:t>
       </w:r>
     </w:p>
     <w:p>
@@ -287,21 +289,7 @@
           <w:rFonts w:ascii="Helvetica" w:eastAsia="Times New Roman" w:hAnsi="Helvetica" w:cs="Helvetica"/>
           <w:color w:val="000000"/>
         </w:rPr>
-        <w:t xml:space="preserve">likely is it for a specific protein to bind to an RNA sequence using a dataset created by RBNS technology (see description below). Use this model to predict binding of the same protein on a dataset created using RNCMPT </w:t>
-      </w:r>
-      <w:r>
-        <w:rPr>
-          <w:rFonts w:ascii="Helvetica" w:eastAsia="Times New Roman" w:hAnsi="Helvetica" w:cs="Helvetica"/>
-          <w:color w:val="000000"/>
-        </w:rPr>
-        <w:t>(see description below)</w:t>
-      </w:r>
-      <w:r>
-        <w:rPr>
-          <w:rFonts w:ascii="Helvetica" w:eastAsia="Times New Roman" w:hAnsi="Helvetica" w:cs="Helvetica"/>
-          <w:color w:val="000000"/>
-        </w:rPr>
-        <w:t xml:space="preserve"> technology. </w:t>
+        <w:t xml:space="preserve">likely is it for a specific protein to bind to an RNA sequence using a dataset created by RBNS technology (see description below). Use this model to predict binding of the same protein on a dataset created using RNCMPT (see description below) technology. </w:t>
       </w:r>
     </w:p>
     <w:p>
@@ -427,130 +415,115 @@
           <w:sz w:val="28"/>
           <w:szCs w:val="28"/>
         </w:rPr>
-        <w:t xml:space="preserve">Training </w:t>
-      </w:r>
-      <w:r>
+        <w:t>Training Files</w:t>
+      </w:r>
+    </w:p>
+    <w:p>
+      <w:pPr>
+        <w:shd w:val="clear" w:color="auto" w:fill="FFFFFF"/>
+        <w:spacing w:before="240" w:after="0" w:line="240" w:lineRule="auto"/>
+        <w:rPr>
+          <w:rFonts w:ascii="Helvetica" w:eastAsia="Times New Roman" w:hAnsi="Helvetica" w:cs="Helvetica"/>
+          <w:color w:val="000000"/>
+        </w:rPr>
+      </w:pPr>
+      <w:r>
+        <w:rPr>
+          <w:rFonts w:ascii="Helvetica" w:eastAsia="Times New Roman" w:hAnsi="Helvetica" w:cs="Helvetica"/>
+          <w:color w:val="000000"/>
+        </w:rPr>
+        <w:t>There are 16 proteins (RBP1-RBP16).</w:t>
+      </w:r>
+    </w:p>
+    <w:p>
+      <w:pPr>
+        <w:shd w:val="clear" w:color="auto" w:fill="FFFFFF"/>
+        <w:spacing w:before="240" w:after="0" w:line="240" w:lineRule="auto"/>
+        <w:rPr>
+          <w:rFonts w:ascii="Helvetica" w:eastAsia="Times New Roman" w:hAnsi="Helvetica" w:cs="Helvetica"/>
+          <w:color w:val="000000"/>
+        </w:rPr>
+      </w:pPr>
+      <w:r>
+        <w:rPr>
+          <w:rFonts w:ascii="Helvetica" w:eastAsia="Times New Roman" w:hAnsi="Helvetica" w:cs="Helvetica"/>
+          <w:b/>
+          <w:bCs/>
+          <w:color w:val="000000"/>
+        </w:rPr>
+        <w:t>RBNS:</w:t>
+      </w:r>
+      <w:r>
+        <w:rPr>
+          <w:rFonts w:ascii="Helvetica" w:eastAsia="Times New Roman" w:hAnsi="Helvetica" w:cs="Helvetica"/>
+          <w:color w:val="000000"/>
+        </w:rPr>
+        <w:t xml:space="preserve"> 6 files</w:t>
+      </w:r>
+      <w:r>
+        <w:rPr>
+          <w:rFonts w:ascii="Helvetica" w:eastAsia="Times New Roman" w:hAnsi="Helvetica" w:cs="Helvetica"/>
+          <w:color w:val="000000"/>
+        </w:rPr>
+        <w:t xml:space="preserve"> for each RBP</w:t>
+      </w:r>
+      <w:r>
+        <w:rPr>
+          <w:rFonts w:ascii="Helvetica" w:eastAsia="Times New Roman" w:hAnsi="Helvetica" w:cs="Helvetica"/>
+          <w:color w:val="000000"/>
+        </w:rPr>
+        <w:t xml:space="preserve">: one file with zero RBP concentration, and five files with increasing RBP concentrations, typically starting from 5nM where each file has four times higher concentration than the previous one. </w:t>
+      </w:r>
+      <w:r>
+        <w:rPr>
+          <w:rFonts w:ascii="Helvetica" w:eastAsia="Times New Roman" w:hAnsi="Helvetica" w:cs="Helvetica"/>
+          <w:color w:val="000000"/>
+        </w:rPr>
+        <w:t>Each file contains between 10 and 20 million RNA sequences of 20 base-pairs.</w:t>
+      </w:r>
+    </w:p>
+    <w:p>
+      <w:pPr>
+        <w:shd w:val="clear" w:color="auto" w:fill="FFFFFF"/>
+        <w:spacing w:before="240" w:after="0" w:line="240" w:lineRule="auto"/>
+        <w:rPr>
+          <w:rFonts w:ascii="Helvetica" w:eastAsia="Times New Roman" w:hAnsi="Helvetica" w:cs="Helvetica"/>
+          <w:color w:val="000000"/>
+        </w:rPr>
+      </w:pPr>
+      <w:r>
+        <w:rPr>
+          <w:rFonts w:ascii="Helvetica" w:eastAsia="Times New Roman" w:hAnsi="Helvetica" w:cs="Helvetica"/>
+          <w:b/>
+          <w:bCs/>
+          <w:color w:val="000000"/>
+        </w:rPr>
+        <w:t xml:space="preserve">RNCMPT: </w:t>
+      </w:r>
+      <w:r>
+        <w:rPr>
+          <w:rFonts w:ascii="Helvetica" w:eastAsia="Times New Roman" w:hAnsi="Helvetica" w:cs="Helvetica"/>
+          <w:color w:val="000000"/>
+        </w:rPr>
+        <w:t>One file for each RBP containing ~250,000 RNA sequences of length ~40, sorted by binding intensity. The first 100 sequences are considered as positives, the other are considered as negatives.</w:t>
+      </w:r>
+    </w:p>
+    <w:p>
+      <w:pPr>
+        <w:shd w:val="clear" w:color="auto" w:fill="FFFFFF"/>
+        <w:spacing w:before="240" w:after="0" w:line="240" w:lineRule="auto"/>
         <w:rPr>
           <w:rStyle w:val="HeadingChar"/>
           <w:sz w:val="28"/>
           <w:szCs w:val="28"/>
         </w:rPr>
-        <w:t>Files</w:t>
-      </w:r>
-    </w:p>
-    <w:p>
-      <w:pPr>
-        <w:shd w:val="clear" w:color="auto" w:fill="FFFFFF"/>
-        <w:spacing w:before="240" w:after="0" w:line="240" w:lineRule="auto"/>
-        <w:rPr>
-          <w:rFonts w:ascii="Helvetica" w:eastAsia="Times New Roman" w:hAnsi="Helvetica" w:cs="Helvetica"/>
-          <w:color w:val="000000"/>
-        </w:rPr>
-      </w:pPr>
-      <w:r>
-        <w:rPr>
-          <w:rFonts w:ascii="Helvetica" w:eastAsia="Times New Roman" w:hAnsi="Helvetica" w:cs="Helvetica"/>
-          <w:color w:val="000000"/>
-        </w:rPr>
-        <w:t>There are 16 proteins (RBP1-RBP16)</w:t>
-      </w:r>
-      <w:r>
-        <w:rPr>
-          <w:rFonts w:ascii="Helvetica" w:eastAsia="Times New Roman" w:hAnsi="Helvetica" w:cs="Helvetica"/>
-          <w:color w:val="000000"/>
-        </w:rPr>
-        <w:t>.</w:t>
-      </w:r>
-    </w:p>
-    <w:p>
-      <w:pPr>
-        <w:shd w:val="clear" w:color="auto" w:fill="FFFFFF"/>
-        <w:spacing w:before="240" w:after="0" w:line="240" w:lineRule="auto"/>
-        <w:rPr>
-          <w:rFonts w:ascii="Helvetica" w:eastAsia="Times New Roman" w:hAnsi="Helvetica" w:cs="Helvetica"/>
-          <w:color w:val="000000"/>
-        </w:rPr>
-      </w:pPr>
-      <w:r>
-        <w:rPr>
-          <w:rFonts w:ascii="Helvetica" w:eastAsia="Times New Roman" w:hAnsi="Helvetica" w:cs="Helvetica"/>
-          <w:b/>
-          <w:bCs/>
-          <w:color w:val="000000"/>
-        </w:rPr>
-        <w:t>RBNS:</w:t>
-      </w:r>
-      <w:r>
-        <w:rPr>
-          <w:rFonts w:ascii="Helvetica" w:eastAsia="Times New Roman" w:hAnsi="Helvetica" w:cs="Helvetica"/>
-          <w:color w:val="000000"/>
-        </w:rPr>
-        <w:t xml:space="preserve"> 6 files</w:t>
-      </w:r>
-      <w:r>
-        <w:rPr>
-          <w:rFonts w:ascii="Helvetica" w:eastAsia="Times New Roman" w:hAnsi="Helvetica" w:cs="Helvetica"/>
-          <w:color w:val="000000"/>
-        </w:rPr>
-        <w:t xml:space="preserve"> for each RBP</w:t>
-      </w:r>
-      <w:r>
-        <w:rPr>
-          <w:rFonts w:ascii="Helvetica" w:eastAsia="Times New Roman" w:hAnsi="Helvetica" w:cs="Helvetica"/>
-          <w:color w:val="000000"/>
-        </w:rPr>
-        <w:t xml:space="preserve">: one file with zero RBP concentration, and five files with increasing RBP concentrations, typically starting from 5nM where each file has four times higher concentration than the previous one. </w:t>
-      </w:r>
-      <w:r>
-        <w:rPr>
-          <w:rFonts w:ascii="Helvetica" w:eastAsia="Times New Roman" w:hAnsi="Helvetica" w:cs="Helvetica"/>
-          <w:color w:val="000000"/>
-        </w:rPr>
-        <w:t>Each file contains between 10 and 20 million RNA sequences of 20 base-pairs.</w:t>
-      </w:r>
-    </w:p>
-    <w:p>
-      <w:pPr>
-        <w:shd w:val="clear" w:color="auto" w:fill="FFFFFF"/>
-        <w:spacing w:before="240" w:after="0" w:line="240" w:lineRule="auto"/>
-        <w:rPr>
-          <w:rFonts w:ascii="Helvetica" w:eastAsia="Times New Roman" w:hAnsi="Helvetica" w:cs="Helvetica"/>
-          <w:color w:val="000000"/>
-        </w:rPr>
-      </w:pPr>
-      <w:r>
-        <w:rPr>
-          <w:rFonts w:ascii="Helvetica" w:eastAsia="Times New Roman" w:hAnsi="Helvetica" w:cs="Helvetica"/>
-          <w:b/>
-          <w:bCs/>
-          <w:color w:val="000000"/>
-        </w:rPr>
-        <w:t xml:space="preserve">RNCMPT: </w:t>
-      </w:r>
-      <w:r>
-        <w:rPr>
-          <w:rFonts w:ascii="Helvetica" w:eastAsia="Times New Roman" w:hAnsi="Helvetica" w:cs="Helvetica"/>
-          <w:color w:val="000000"/>
-        </w:rPr>
-        <w:t>One file for each RBP containing ~250,000 RNA sequences of length ~40, sorted by binding intensity. The first 100 sequences are considered as positives, the other are considered as negatives.</w:t>
-      </w:r>
-    </w:p>
-    <w:p>
-      <w:pPr>
-        <w:shd w:val="clear" w:color="auto" w:fill="FFFFFF"/>
-        <w:spacing w:before="240" w:after="0" w:line="240" w:lineRule="auto"/>
+      </w:pPr>
+      <w:r>
         <w:rPr>
           <w:rStyle w:val="HeadingChar"/>
           <w:sz w:val="28"/>
           <w:szCs w:val="28"/>
         </w:rPr>
-      </w:pPr>
-      <w:r>
-        <w:rPr>
-          <w:rStyle w:val="HeadingChar"/>
-          <w:sz w:val="28"/>
-          <w:szCs w:val="28"/>
-        </w:rPr>
         <w:t>Test files</w:t>
       </w:r>
     </w:p>
@@ -800,7 +773,23 @@
           <w:rFonts w:ascii="Helvetica" w:eastAsia="Times New Roman" w:hAnsi="Helvetica" w:cs="Helvetica"/>
           <w:color w:val="000000"/>
         </w:rPr>
-        <w:t>The RNA pool typically consists of random RNAs of length 40 nt flanked by short primers used to add the adapters needed for deep sequencing.</w:t>
+        <w:t xml:space="preserve">The RNA pool typically consists of random RNAs of length 40 </w:t>
+      </w:r>
+      <w:proofErr w:type="spellStart"/>
+      <w:r>
+        <w:rPr>
+          <w:rFonts w:ascii="Helvetica" w:eastAsia="Times New Roman" w:hAnsi="Helvetica" w:cs="Helvetica"/>
+          <w:color w:val="000000"/>
+        </w:rPr>
+        <w:t>nt</w:t>
+      </w:r>
+      <w:proofErr w:type="spellEnd"/>
+      <w:r>
+        <w:rPr>
+          <w:rFonts w:ascii="Helvetica" w:eastAsia="Times New Roman" w:hAnsi="Helvetica" w:cs="Helvetica"/>
+          <w:color w:val="000000"/>
+        </w:rPr>
+        <w:t xml:space="preserve"> flanked by short primers used to add the adapters needed for deep sequencing.</w:t>
       </w:r>
     </w:p>
     <w:p>
@@ -812,12 +801,37 @@
           <w:color w:val="000000"/>
         </w:rPr>
       </w:pPr>
-      <w:r>
-        <w:rPr>
-          <w:rFonts w:ascii="Helvetica" w:eastAsia="Times New Roman" w:hAnsi="Helvetica" w:cs="Helvetica"/>
-          <w:color w:val="000000"/>
-        </w:rPr>
-        <w:t>RBPbound RNA is reverse-transcribed into cDNA, and barcoded sequencing adapters are added by PCR to produce libraries for deep sequencing. Libraries corresponding to the input RNA pool and to five or more RBP concentrations (including zero RBP concentration as an additional control) are sequenced in a single Illumina HiSeq 2000 lane, typically yielding at least 15– 20 million reads per library.</w:t>
+      <w:proofErr w:type="spellStart"/>
+      <w:r>
+        <w:rPr>
+          <w:rFonts w:ascii="Helvetica" w:eastAsia="Times New Roman" w:hAnsi="Helvetica" w:cs="Helvetica"/>
+          <w:color w:val="000000"/>
+        </w:rPr>
+        <w:t>RBPbound</w:t>
+      </w:r>
+      <w:proofErr w:type="spellEnd"/>
+      <w:r>
+        <w:rPr>
+          <w:rFonts w:ascii="Helvetica" w:eastAsia="Times New Roman" w:hAnsi="Helvetica" w:cs="Helvetica"/>
+          <w:color w:val="000000"/>
+        </w:rPr>
+        <w:t xml:space="preserve"> RNA is reverse-transcribed into cDNA, and barcoded sequencing adapters are added by PCR to produce libraries for deep sequencing. Libraries corresponding to the input RNA pool and to five or more RBP concentrations (including zero RBP concentration as an additional control) are sequenced in a single Illumina </w:t>
+      </w:r>
+      <w:proofErr w:type="spellStart"/>
+      <w:r>
+        <w:rPr>
+          <w:rFonts w:ascii="Helvetica" w:eastAsia="Times New Roman" w:hAnsi="Helvetica" w:cs="Helvetica"/>
+          <w:color w:val="000000"/>
+        </w:rPr>
+        <w:t>HiSeq</w:t>
+      </w:r>
+      <w:proofErr w:type="spellEnd"/>
+      <w:r>
+        <w:rPr>
+          <w:rFonts w:ascii="Helvetica" w:eastAsia="Times New Roman" w:hAnsi="Helvetica" w:cs="Helvetica"/>
+          <w:color w:val="000000"/>
+        </w:rPr>
+        <w:t xml:space="preserve"> 2000 lane, typically yielding at least 15– 20 million reads per library.</w:t>
       </w:r>
     </w:p>
     <w:p>
@@ -834,7 +848,23 @@
           <w:rFonts w:ascii="Helvetica" w:eastAsia="Times New Roman" w:hAnsi="Helvetica" w:cs="Helvetica"/>
           <w:color w:val="000000"/>
         </w:rPr>
-        <w:t>Most RBPs bind single-stranded RNA sequence motifs 3–8 nt in length.</w:t>
+        <w:t xml:space="preserve">Most RBPs bind single-stranded RNA sequence motifs 3–8 </w:t>
+      </w:r>
+      <w:proofErr w:type="spellStart"/>
+      <w:r>
+        <w:rPr>
+          <w:rFonts w:ascii="Helvetica" w:eastAsia="Times New Roman" w:hAnsi="Helvetica" w:cs="Helvetica"/>
+          <w:color w:val="000000"/>
+        </w:rPr>
+        <w:t>nt</w:t>
+      </w:r>
+      <w:proofErr w:type="spellEnd"/>
+      <w:r>
+        <w:rPr>
+          <w:rFonts w:ascii="Helvetica" w:eastAsia="Times New Roman" w:hAnsi="Helvetica" w:cs="Helvetica"/>
+          <w:color w:val="000000"/>
+        </w:rPr>
+        <w:t xml:space="preserve"> in length.</w:t>
       </w:r>
     </w:p>
     <w:p>
@@ -941,28 +971,14 @@
           <w:rFonts w:ascii="Helvetica" w:eastAsia="Times New Roman" w:hAnsi="Helvetica" w:cs="Helvetica"/>
           <w:color w:val="000000"/>
         </w:rPr>
-        <w:t>each at least 16 times</w:t>
-      </w:r>
-      <w:r>
-        <w:rPr>
-          <w:rFonts w:ascii="Helvetica" w:eastAsia="Times New Roman" w:hAnsi="Helvetica" w:cs="Helvetica"/>
-          <w:color w:val="000000"/>
-        </w:rPr>
-        <w:t>.</w:t>
-      </w:r>
-      <w:r>
-        <w:rPr>
-          <w:rFonts w:ascii="Helvetica" w:eastAsia="Times New Roman" w:hAnsi="Helvetica" w:cs="Helvetica"/>
-          <w:color w:val="000000"/>
-        </w:rPr>
-        <w:t xml:space="preserve"> </w:t>
-      </w:r>
-      <w:r>
-        <w:rPr>
-          <w:rFonts w:ascii="Helvetica" w:eastAsia="Times New Roman" w:hAnsi="Helvetica" w:cs="Helvetica"/>
-          <w:color w:val="000000"/>
-        </w:rPr>
-        <w:t>RNA</w:t>
+        <w:t>each at least 16 times.</w:t>
+      </w:r>
+      <w:r>
+        <w:rPr>
+          <w:rFonts w:ascii="Helvetica" w:eastAsia="Times New Roman" w:hAnsi="Helvetica" w:cs="Helvetica"/>
+          <w:color w:val="000000"/>
+        </w:rPr>
+        <w:t xml:space="preserve"> RNA</w:t>
       </w:r>
       <w:r>
         <w:rPr>
@@ -976,7 +992,23 @@
           <w:rFonts w:ascii="Helvetica" w:eastAsia="Times New Roman" w:hAnsi="Helvetica" w:cs="Helvetica"/>
           <w:color w:val="000000"/>
         </w:rPr>
-        <w:t>compete consists of three basic steps: (i) generation of an RNA pool comprising a variety of RNA sequences and structures; (ii) a single pulldown of the RNAs bound to a tagged RBP of interest; and (iii) microarray and computational interrogation of the relative enrichment of each RNA in the bound fraction relative to the starting pool.</w:t>
+        <w:t>compete consists of three basic steps: (</w:t>
+      </w:r>
+      <w:proofErr w:type="spellStart"/>
+      <w:r>
+        <w:rPr>
+          <w:rFonts w:ascii="Helvetica" w:eastAsia="Times New Roman" w:hAnsi="Helvetica" w:cs="Helvetica"/>
+          <w:color w:val="000000"/>
+        </w:rPr>
+        <w:t>i</w:t>
+      </w:r>
+      <w:proofErr w:type="spellEnd"/>
+      <w:r>
+        <w:rPr>
+          <w:rFonts w:ascii="Helvetica" w:eastAsia="Times New Roman" w:hAnsi="Helvetica" w:cs="Helvetica"/>
+          <w:color w:val="000000"/>
+        </w:rPr>
+        <w:t>) generation of an RNA pool comprising a variety of RNA sequences and structures; (ii) a single pulldown of the RNAs bound to a tagged RBP of interest; and (iii) microarray and computational interrogation of the relative enrichment of each RNA in the bound fraction relative to the starting pool.</w:t>
       </w:r>
     </w:p>
     <w:p>
@@ -1088,7 +1120,40 @@
           <w:sz w:val="27"/>
           <w:szCs w:val="27"/>
         </w:rPr>
-        <w:t>Data representation</w:t>
+        <w:t>Data</w:t>
+      </w:r>
+      <w:r>
+        <w:rPr>
+          <w:rFonts w:ascii="Helvetica" w:eastAsia="Times New Roman" w:hAnsi="Helvetica" w:cs="Helvetica"/>
+          <w:b/>
+          <w:bCs/>
+          <w:color w:val="000000"/>
+          <w:sz w:val="27"/>
+          <w:szCs w:val="27"/>
+        </w:rPr>
+        <w:t>set</w:t>
+      </w:r>
+      <w:r>
+        <w:rPr>
+          <w:rFonts w:ascii="Helvetica" w:eastAsia="Times New Roman" w:hAnsi="Helvetica" w:cs="Helvetica"/>
+          <w:b/>
+          <w:bCs/>
+          <w:color w:val="000000"/>
+          <w:sz w:val="27"/>
+          <w:szCs w:val="27"/>
+        </w:rPr>
+        <w:t xml:space="preserve"> </w:t>
+      </w:r>
+      <w:r>
+        <w:rPr>
+          <w:rFonts w:ascii="Helvetica" w:eastAsia="Times New Roman" w:hAnsi="Helvetica" w:cs="Helvetica"/>
+          <w:b/>
+          <w:bCs/>
+          <w:color w:val="000000"/>
+          <w:sz w:val="27"/>
+          <w:szCs w:val="27"/>
+        </w:rPr>
+        <w:t>preprocessing</w:t>
       </w:r>
     </w:p>
     <w:p>
@@ -1236,6 +1301,99 @@
           <w:color w:val="000000"/>
         </w:rPr>
         <w:t>oded by {0.25, 0.25, 0.25, 0.25}.</w:t>
+      </w:r>
+    </w:p>
+    <w:p>
+      <w:pPr>
+        <w:shd w:val="clear" w:color="auto" w:fill="FFFFFF"/>
+        <w:spacing w:after="0" w:line="240" w:lineRule="auto"/>
+        <w:rPr>
+          <w:rFonts w:ascii="Helvetica" w:eastAsia="Times New Roman" w:hAnsi="Helvetica" w:cs="Helvetica"/>
+          <w:color w:val="000000"/>
+        </w:rPr>
+      </w:pPr>
+    </w:p>
+    <w:p>
+      <w:pPr>
+        <w:shd w:val="clear" w:color="auto" w:fill="FFFFFF"/>
+        <w:spacing w:after="0" w:line="240" w:lineRule="auto"/>
+        <w:rPr>
+          <w:rFonts w:ascii="Helvetica" w:eastAsia="Times New Roman" w:hAnsi="Helvetica" w:cs="Helvetica"/>
+          <w:color w:val="000000"/>
+        </w:rPr>
+      </w:pPr>
+      <w:r>
+        <w:rPr>
+          <w:rFonts w:ascii="Helvetica" w:eastAsia="Times New Roman" w:hAnsi="Helvetica" w:cs="Helvetica"/>
+          <w:color w:val="000000"/>
+        </w:rPr>
+        <w:t>We created a balanced set containing X</w:t>
+      </w:r>
+      <w:r>
+        <w:rPr>
+          <w:rFonts w:ascii="Helvetica" w:eastAsia="Times New Roman" w:hAnsi="Helvetica" w:cs="Helvetica"/>
+          <w:color w:val="000000"/>
+        </w:rPr>
+        <w:t>X</w:t>
+      </w:r>
+      <w:r>
+        <w:rPr>
+          <w:rFonts w:ascii="Helvetica" w:eastAsia="Times New Roman" w:hAnsi="Helvetica" w:cs="Helvetica"/>
+          <w:color w:val="000000"/>
+        </w:rPr>
+        <w:t xml:space="preserve"> sequences:</w:t>
+      </w:r>
+    </w:p>
+    <w:p>
+      <w:pPr>
+        <w:shd w:val="clear" w:color="auto" w:fill="FFFFFF"/>
+        <w:spacing w:after="0" w:line="240" w:lineRule="auto"/>
+        <w:rPr>
+          <w:rFonts w:ascii="Helvetica" w:eastAsia="Times New Roman" w:hAnsi="Helvetica" w:cs="Helvetica"/>
+          <w:color w:val="000000"/>
+        </w:rPr>
+      </w:pPr>
+      <w:r>
+        <w:rPr>
+          <w:rFonts w:ascii="Helvetica" w:eastAsia="Times New Roman" w:hAnsi="Helvetica" w:cs="Helvetica"/>
+          <w:b/>
+          <w:bCs/>
+          <w:color w:val="000000"/>
+        </w:rPr>
+        <w:t>Positive set</w:t>
+      </w:r>
+      <w:r>
+        <w:rPr>
+          <w:rFonts w:ascii="Helvetica" w:eastAsia="Times New Roman" w:hAnsi="Helvetica" w:cs="Helvetica"/>
+          <w:color w:val="000000"/>
+        </w:rPr>
+        <w:t>: 2 files with the highest concentrations</w:t>
+      </w:r>
+    </w:p>
+    <w:p>
+      <w:pPr>
+        <w:shd w:val="clear" w:color="auto" w:fill="FFFFFF"/>
+        <w:spacing w:after="0" w:line="240" w:lineRule="auto"/>
+        <w:rPr>
+          <w:rFonts w:ascii="Helvetica" w:eastAsia="Times New Roman" w:hAnsi="Helvetica" w:cs="Helvetica"/>
+          <w:color w:val="000000"/>
+        </w:rPr>
+      </w:pPr>
+      <w:r>
+        <w:rPr>
+          <w:rFonts w:ascii="Helvetica" w:eastAsia="Times New Roman" w:hAnsi="Helvetica" w:cs="Helvetica"/>
+          <w:b/>
+          <w:bCs/>
+          <w:color w:val="000000"/>
+        </w:rPr>
+        <w:t>Negative set</w:t>
+      </w:r>
+      <w:r>
+        <w:rPr>
+          <w:rFonts w:ascii="Helvetica" w:eastAsia="Times New Roman" w:hAnsi="Helvetica" w:cs="Helvetica"/>
+          <w:color w:val="000000"/>
+        </w:rPr>
+        <w:t xml:space="preserve">: for each sequence in the positive set, we created a shuffled version </w:t>
       </w:r>
     </w:p>
     <w:p>
@@ -1261,6 +1419,7 @@
           <w:sz w:val="27"/>
           <w:szCs w:val="27"/>
         </w:rPr>
+        <w:lastRenderedPageBreak/>
         <w:t>Input</w:t>
       </w:r>
     </w:p>
@@ -1319,7 +1478,6 @@
           <w:sz w:val="27"/>
           <w:szCs w:val="27"/>
         </w:rPr>
-        <w:lastRenderedPageBreak/>
         <w:t>Output</w:t>
       </w:r>
     </w:p>
@@ -1343,6 +1501,15 @@
           <w:szCs w:val="21"/>
         </w:rPr>
         <w:t>Score</w:t>
+      </w:r>
+      <w:r>
+        <w:rPr>
+          <w:rFonts w:ascii="Helvetica" w:eastAsia="Times New Roman" w:hAnsi="Helvetica" w:cs="Helvetica"/>
+          <w:color w:val="000000"/>
+          <w:sz w:val="21"/>
+          <w:szCs w:val="21"/>
+        </w:rPr>
+        <w:t xml:space="preserve"> – a value between 0 and 1, using the sigmoid function</w:t>
       </w:r>
     </w:p>
     <w:p>
@@ -2079,39 +2246,7 @@
           <w:rFonts w:ascii="Helvetica" w:eastAsia="Times New Roman" w:hAnsi="Helvetica" w:cs="Helvetica"/>
           <w:color w:val="000000"/>
         </w:rPr>
-        <w:t xml:space="preserve">Binary model of the </w:t>
-      </w:r>
-      <w:r>
-        <w:rPr>
-          <w:rFonts w:ascii="Helvetica" w:eastAsia="Times New Roman" w:hAnsi="Helvetica" w:cs="Helvetica"/>
-          <w:color w:val="000000"/>
-        </w:rPr>
-        <w:t>random sequences file</w:t>
-      </w:r>
-      <w:r>
-        <w:rPr>
-          <w:rFonts w:ascii="Helvetica" w:eastAsia="Times New Roman" w:hAnsi="Helvetica" w:cs="Helvetica"/>
-          <w:color w:val="000000"/>
-        </w:rPr>
-        <w:t xml:space="preserve"> versus one of the first three files</w:t>
-      </w:r>
-    </w:p>
-    <w:p>
-      <w:pPr>
-        <w:shd w:val="clear" w:color="auto" w:fill="FFFFFF"/>
-        <w:spacing w:before="153" w:after="0" w:line="240" w:lineRule="auto"/>
-        <w:outlineLvl w:val="1"/>
-        <w:rPr>
-          <w:rFonts w:ascii="Helvetica" w:eastAsia="Times New Roman" w:hAnsi="Helvetica" w:cs="Helvetica"/>
-          <w:color w:val="000000"/>
-        </w:rPr>
-      </w:pPr>
-      <w:r>
-        <w:rPr>
-          <w:rFonts w:ascii="Helvetica" w:eastAsia="Times New Roman" w:hAnsi="Helvetica" w:cs="Helvetica"/>
-          <w:color w:val="000000"/>
-        </w:rPr>
-        <w:t>The following methods did not improve results:</w:t>
+        <w:t>Binary model of the random sequences file versus one of the first three files</w:t>
       </w:r>
     </w:p>
     <w:p>
@@ -2136,14 +2271,25 @@
           <w:rFonts w:ascii="Helvetica" w:eastAsia="Times New Roman" w:hAnsi="Helvetica" w:cs="Helvetica"/>
           <w:color w:val="000000"/>
         </w:rPr>
-        <w:t>Filtering to only sequences that appear more than</w:t>
-      </w:r>
-      <w:r>
-        <w:rPr>
-          <w:rFonts w:ascii="Helvetica" w:eastAsia="Times New Roman" w:hAnsi="Helvetica" w:cs="Helvetica"/>
-          <w:color w:val="000000"/>
-        </w:rPr>
-        <w:t xml:space="preserve"> one time</w:t>
+        <w:t>Creating random sequences for the negative set</w:t>
+      </w:r>
+    </w:p>
+    <w:p>
+      <w:pPr>
+        <w:shd w:val="clear" w:color="auto" w:fill="FFFFFF"/>
+        <w:spacing w:before="153" w:after="0" w:line="240" w:lineRule="auto"/>
+        <w:outlineLvl w:val="1"/>
+        <w:rPr>
+          <w:rFonts w:ascii="Helvetica" w:eastAsia="Times New Roman" w:hAnsi="Helvetica" w:cs="Helvetica"/>
+          <w:color w:val="000000"/>
+        </w:rPr>
+      </w:pPr>
+      <w:r>
+        <w:rPr>
+          <w:rFonts w:ascii="Helvetica" w:eastAsia="Times New Roman" w:hAnsi="Helvetica" w:cs="Helvetica"/>
+          <w:color w:val="000000"/>
+        </w:rPr>
+        <w:t>The following methods did not improve results:</w:t>
       </w:r>
     </w:p>
     <w:p>
@@ -2168,11 +2314,24 @@
           <w:rFonts w:ascii="Helvetica" w:eastAsia="Times New Roman" w:hAnsi="Helvetica" w:cs="Helvetica"/>
           <w:color w:val="000000"/>
         </w:rPr>
-        <w:t>Learning on the whole dataset, or 2 million – same results as on 200,000 sequences</w:t>
-      </w:r>
-    </w:p>
-    <w:p>
-      <w:pPr>
+        <w:lastRenderedPageBreak/>
+        <w:t>Filtering to only sequences that appear more than</w:t>
+      </w:r>
+      <w:r>
+        <w:rPr>
+          <w:rFonts w:ascii="Helvetica" w:eastAsia="Times New Roman" w:hAnsi="Helvetica" w:cs="Helvetica"/>
+          <w:color w:val="000000"/>
+        </w:rPr>
+        <w:t xml:space="preserve"> one time</w:t>
+      </w:r>
+    </w:p>
+    <w:p>
+      <w:pPr>
+        <w:pStyle w:val="ListParagraph"/>
+        <w:numPr>
+          <w:ilvl w:val="0"/>
+          <w:numId w:val="1"/>
+        </w:numPr>
         <w:shd w:val="clear" w:color="auto" w:fill="FFFFFF"/>
         <w:spacing w:before="153" w:after="0" w:line="240" w:lineRule="auto"/>
         <w:outlineLvl w:val="1"/>
@@ -2183,6 +2342,13 @@
           <w:color w:val="000000"/>
         </w:rPr>
       </w:pPr>
+      <w:r>
+        <w:rPr>
+          <w:rFonts w:ascii="Helvetica" w:eastAsia="Times New Roman" w:hAnsi="Helvetica" w:cs="Helvetica"/>
+          <w:color w:val="000000"/>
+        </w:rPr>
+        <w:t>Learning on the whole dataset, or 2 million – same results as on 200,000 sequences</w:t>
+      </w:r>
     </w:p>
     <w:p>
       <w:pPr>
@@ -2194,6 +2360,19 @@
           <w:b/>
           <w:bCs/>
           <w:color w:val="000000"/>
+        </w:rPr>
+      </w:pPr>
+    </w:p>
+    <w:p>
+      <w:pPr>
+        <w:shd w:val="clear" w:color="auto" w:fill="FFFFFF"/>
+        <w:spacing w:before="153" w:after="0" w:line="240" w:lineRule="auto"/>
+        <w:outlineLvl w:val="1"/>
+        <w:rPr>
+          <w:rFonts w:ascii="Helvetica" w:eastAsia="Times New Roman" w:hAnsi="Helvetica" w:cs="Helvetica"/>
+          <w:b/>
+          <w:bCs/>
+          <w:color w:val="000000"/>
           <w:sz w:val="33"/>
           <w:szCs w:val="33"/>
         </w:rPr>
@@ -2207,8 +2386,51 @@
           <w:sz w:val="33"/>
           <w:szCs w:val="33"/>
         </w:rPr>
-        <w:lastRenderedPageBreak/>
         <w:t>Results</w:t>
+      </w:r>
+      <w:r>
+        <w:rPr>
+          <w:rFonts w:ascii="Helvetica" w:eastAsia="Times New Roman" w:hAnsi="Helvetica" w:cs="Helvetica"/>
+          <w:b/>
+          <w:bCs/>
+          <w:color w:val="000000"/>
+          <w:sz w:val="33"/>
+          <w:szCs w:val="33"/>
+        </w:rPr>
+        <w:t xml:space="preserve"> on the </w:t>
+      </w:r>
+      <w:r>
+        <w:rPr>
+          <w:rFonts w:ascii="Helvetica" w:eastAsia="Times New Roman" w:hAnsi="Helvetica" w:cs="Helvetica"/>
+          <w:b/>
+          <w:bCs/>
+          <w:color w:val="000000"/>
+          <w:sz w:val="33"/>
+          <w:szCs w:val="33"/>
+        </w:rPr>
+        <w:t>train</w:t>
+      </w:r>
+      <w:r>
+        <w:rPr>
+          <w:rFonts w:ascii="Helvetica" w:eastAsia="Times New Roman" w:hAnsi="Helvetica" w:cs="Helvetica"/>
+          <w:b/>
+          <w:bCs/>
+          <w:color w:val="000000"/>
+          <w:sz w:val="33"/>
+          <w:szCs w:val="33"/>
+        </w:rPr>
+        <w:t xml:space="preserve"> </w:t>
+      </w:r>
+      <w:r>
+        <w:rPr>
+          <w:rFonts w:ascii="Helvetica" w:eastAsia="Times New Roman" w:hAnsi="Helvetica" w:cs="Helvetica"/>
+          <w:b/>
+          <w:bCs/>
+          <w:color w:val="000000"/>
+          <w:sz w:val="33"/>
+          <w:szCs w:val="33"/>
+        </w:rPr>
+        <w:t>RNCMPT set</w:t>
       </w:r>
     </w:p>
     <w:p>
@@ -2299,7 +2521,27 @@
           <w:sz w:val="21"/>
           <w:szCs w:val="21"/>
         </w:rPr>
-        <w:t>For a performance baseline, 7-mer z-scores (defined in the RNA bind-n-seq paper) were used to score RNAcompete probes. The score of each probe is the sum of 7-mer z-scores in it.</w:t>
+        <w:t xml:space="preserve">For a performance baseline, 7-mer z-scores (defined in the RNA bind-n-seq paper) were used to score </w:t>
+      </w:r>
+      <w:proofErr w:type="spellStart"/>
+      <w:r>
+        <w:rPr>
+          <w:rFonts w:ascii="Helvetica" w:eastAsia="Times New Roman" w:hAnsi="Helvetica" w:cs="Helvetica"/>
+          <w:color w:val="000000"/>
+          <w:sz w:val="21"/>
+          <w:szCs w:val="21"/>
+        </w:rPr>
+        <w:t>RNAcompete</w:t>
+      </w:r>
+      <w:proofErr w:type="spellEnd"/>
+      <w:r>
+        <w:rPr>
+          <w:rFonts w:ascii="Helvetica" w:eastAsia="Times New Roman" w:hAnsi="Helvetica" w:cs="Helvetica"/>
+          <w:color w:val="000000"/>
+          <w:sz w:val="21"/>
+          <w:szCs w:val="21"/>
+        </w:rPr>
+        <w:t xml:space="preserve"> probes. The score of each probe is the sum of 7-mer z-scores in it.</w:t>
       </w:r>
     </w:p>
     <w:p>
@@ -2482,6 +2724,9 @@
                 <w:szCs w:val="21"/>
               </w:rPr>
             </w:pPr>
+            <w:r>
+              <w:t>0.0455388926186549</w:t>
+            </w:r>
           </w:p>
         </w:tc>
       </w:tr>
@@ -2553,6 +2798,9 @@
                 <w:szCs w:val="21"/>
               </w:rPr>
             </w:pPr>
+            <w:r>
+              <w:t>0.022516612005553653</w:t>
+            </w:r>
           </w:p>
         </w:tc>
       </w:tr>
@@ -2624,6 +2872,9 @@
                 <w:szCs w:val="21"/>
               </w:rPr>
             </w:pPr>
+            <w:r>
+              <w:t>0.009072449948776679</w:t>
+            </w:r>
           </w:p>
         </w:tc>
       </w:tr>
@@ -2695,6 +2946,9 @@
                 <w:szCs w:val="21"/>
               </w:rPr>
             </w:pPr>
+            <w:r>
+              <w:t>0.004244341033218847</w:t>
+            </w:r>
           </w:p>
         </w:tc>
       </w:tr>
@@ -2766,6 +3020,9 @@
                 <w:szCs w:val="21"/>
               </w:rPr>
             </w:pPr>
+            <w:r>
+              <w:t>0.004548838977976385</w:t>
+            </w:r>
           </w:p>
         </w:tc>
       </w:tr>
@@ -2837,8 +3094,9 @@
                 <w:szCs w:val="21"/>
               </w:rPr>
             </w:pPr>
-            <w:bookmarkStart w:id="1" w:name="_GoBack"/>
-            <w:bookmarkEnd w:id="1"/>
+            <w:r>
+              <w:t>0.014826312026258753</w:t>
+            </w:r>
           </w:p>
         </w:tc>
       </w:tr>
@@ -2910,6 +3168,9 @@
                 <w:szCs w:val="21"/>
               </w:rPr>
             </w:pPr>
+            <w:r>
+              <w:t>0.19456106376025395</w:t>
+            </w:r>
           </w:p>
         </w:tc>
       </w:tr>
@@ -2981,6 +3242,9 @@
                 <w:szCs w:val="21"/>
               </w:rPr>
             </w:pPr>
+            <w:r>
+              <w:t>0.004008459404957258</w:t>
+            </w:r>
           </w:p>
         </w:tc>
       </w:tr>
@@ -3052,6 +3316,9 @@
                 <w:szCs w:val="21"/>
               </w:rPr>
             </w:pPr>
+            <w:r>
+              <w:t>0.006248319230634378</w:t>
+            </w:r>
           </w:p>
         </w:tc>
       </w:tr>
@@ -3123,6 +3390,9 @@
                 <w:szCs w:val="21"/>
               </w:rPr>
             </w:pPr>
+            <w:r>
+              <w:t>0.005744016723631379</w:t>
+            </w:r>
           </w:p>
         </w:tc>
       </w:tr>
@@ -3194,6 +3464,9 @@
                 <w:szCs w:val="21"/>
               </w:rPr>
             </w:pPr>
+            <w:r>
+              <w:t>0.042577303190533634</w:t>
+            </w:r>
           </w:p>
         </w:tc>
       </w:tr>
@@ -3265,6 +3538,9 @@
                 <w:szCs w:val="21"/>
               </w:rPr>
             </w:pPr>
+            <w:r>
+              <w:t>0.07050639730061498</w:t>
+            </w:r>
           </w:p>
         </w:tc>
       </w:tr>
@@ -3336,6 +3612,9 @@
                 <w:szCs w:val="21"/>
               </w:rPr>
             </w:pPr>
+            <w:r>
+              <w:t>0.06519439302182424</w:t>
+            </w:r>
           </w:p>
         </w:tc>
       </w:tr>
@@ -3407,6 +3686,9 @@
                 <w:szCs w:val="21"/>
               </w:rPr>
             </w:pPr>
+            <w:r>
+              <w:t>0.016044323482680513</w:t>
+            </w:r>
           </w:p>
         </w:tc>
       </w:tr>
@@ -3478,6 +3760,9 @@
                 <w:szCs w:val="21"/>
               </w:rPr>
             </w:pPr>
+            <w:r>
+              <w:t>0.005589651952765266</w:t>
+            </w:r>
           </w:p>
         </w:tc>
       </w:tr>
@@ -3504,6 +3789,7 @@
                 <w:sz w:val="21"/>
                 <w:szCs w:val="21"/>
               </w:rPr>
+              <w:lastRenderedPageBreak/>
               <w:t>RBP16</w:t>
             </w:r>
           </w:p>
@@ -3549,10 +3835,16 @@
                 <w:szCs w:val="21"/>
               </w:rPr>
             </w:pPr>
+            <w:r>
+              <w:t>0.03734592695723653</w:t>
+            </w:r>
           </w:p>
         </w:tc>
       </w:tr>
       <w:tr>
+        <w:trPr>
+          <w:trHeight w:val="50"/>
+        </w:trPr>
         <w:tc>
           <w:tcPr>
             <w:tcW w:w="999" w:type="dxa"/>
@@ -3603,6 +3895,15 @@
               </w:rPr>
               <w:t>0.04</w:t>
             </w:r>
+            <w:r>
+              <w:rPr>
+                <w:rFonts w:ascii="Helvetica" w:eastAsia="Times New Roman" w:hAnsi="Helvetica" w:cs="Helvetica"/>
+                <w:color w:val="000000"/>
+                <w:sz w:val="21"/>
+                <w:szCs w:val="21"/>
+              </w:rPr>
+              <w:t>1</w:t>
+            </w:r>
           </w:p>
         </w:tc>
         <w:tc>
@@ -3620,6 +3921,15 @@
                 <w:szCs w:val="21"/>
               </w:rPr>
             </w:pPr>
+            <w:r>
+              <w:rPr>
+                <w:rFonts w:ascii="Helvetica" w:eastAsia="Times New Roman" w:hAnsi="Helvetica" w:cs="Helvetica"/>
+                <w:color w:val="000000"/>
+                <w:sz w:val="21"/>
+                <w:szCs w:val="21"/>
+              </w:rPr>
+              <w:t>0.0342854563522232</w:t>
+            </w:r>
           </w:p>
         </w:tc>
       </w:tr>
@@ -3636,7 +3946,85 @@
         </w:rPr>
       </w:pPr>
     </w:p>
-    <w:p/>
+    <w:p>
+      <w:pPr>
+        <w:rPr>
+          <w:rFonts w:ascii="Helvetica" w:eastAsia="Times New Roman" w:hAnsi="Helvetica" w:cs="Helvetica"/>
+          <w:b/>
+          <w:bCs/>
+          <w:color w:val="000000"/>
+          <w:sz w:val="27"/>
+          <w:szCs w:val="27"/>
+        </w:rPr>
+      </w:pPr>
+      <w:r>
+        <w:rPr>
+          <w:rFonts w:ascii="Helvetica" w:eastAsia="Times New Roman" w:hAnsi="Helvetica" w:cs="Helvetica"/>
+          <w:b/>
+          <w:bCs/>
+          <w:color w:val="000000"/>
+          <w:sz w:val="27"/>
+          <w:szCs w:val="27"/>
+        </w:rPr>
+        <w:t>Performance (time, memory, CPU)</w:t>
+      </w:r>
+    </w:p>
+    <w:p>
+      <w:pPr>
+        <w:rPr>
+          <w:rFonts w:ascii="Helvetica" w:eastAsia="Times New Roman" w:hAnsi="Helvetica" w:cs="Helvetica"/>
+          <w:color w:val="000000"/>
+        </w:rPr>
+      </w:pPr>
+      <w:r>
+        <w:rPr>
+          <w:rFonts w:ascii="Helvetica" w:eastAsia="Times New Roman" w:hAnsi="Helvetica" w:cs="Helvetica"/>
+          <w:color w:val="000000"/>
+        </w:rPr>
+        <w:t>Running time for one epoch:</w:t>
+      </w:r>
+    </w:p>
+    <w:p>
+      <w:pPr>
+        <w:rPr>
+          <w:rFonts w:ascii="Helvetica" w:eastAsia="Times New Roman" w:hAnsi="Helvetica" w:cs="Helvetica"/>
+          <w:color w:val="000000"/>
+        </w:rPr>
+      </w:pPr>
+      <w:r>
+        <w:rPr>
+          <w:rFonts w:ascii="Helvetica" w:eastAsia="Times New Roman" w:hAnsi="Helvetica" w:cs="Helvetica"/>
+          <w:color w:val="000000"/>
+        </w:rPr>
+        <w:t>Total running time:</w:t>
+      </w:r>
+    </w:p>
+    <w:p>
+      <w:pPr>
+        <w:rPr>
+          <w:rFonts w:ascii="Helvetica" w:eastAsia="Times New Roman" w:hAnsi="Helvetica" w:cs="Helvetica"/>
+          <w:color w:val="000000"/>
+        </w:rPr>
+      </w:pPr>
+      <w:r>
+        <w:rPr>
+          <w:rFonts w:ascii="Helvetica" w:eastAsia="Times New Roman" w:hAnsi="Helvetica" w:cs="Helvetica"/>
+          <w:color w:val="000000"/>
+        </w:rPr>
+        <w:t>Memory:</w:t>
+      </w:r>
+    </w:p>
+    <w:p>
+      <w:r>
+        <w:rPr>
+          <w:rFonts w:ascii="Helvetica" w:eastAsia="Times New Roman" w:hAnsi="Helvetica" w:cs="Helvetica"/>
+          <w:color w:val="000000"/>
+        </w:rPr>
+        <w:t xml:space="preserve">CPU: </w:t>
+      </w:r>
+      <w:bookmarkStart w:id="1" w:name="_GoBack"/>
+      <w:bookmarkEnd w:id="1"/>
+    </w:p>
     <w:sectPr>
       <w:pgSz w:w="12240" w:h="15840"/>
       <w:pgMar w:top="1440" w:right="1440" w:bottom="1440" w:left="1440" w:header="720" w:footer="720" w:gutter="0"/>
@@ -3891,6 +4279,7 @@
     <w:lsdException w:name="HTML Sample" w:semiHidden="1" w:unhideWhenUsed="1"/>
     <w:lsdException w:name="HTML Typewriter" w:semiHidden="1" w:unhideWhenUsed="1"/>
     <w:lsdException w:name="HTML Variable" w:semiHidden="1" w:unhideWhenUsed="1"/>
+    <w:lsdException w:name="Normal Table" w:semiHidden="1" w:unhideWhenUsed="1"/>
     <w:lsdException w:name="annotation subject" w:semiHidden="1" w:unhideWhenUsed="1"/>
     <w:lsdException w:name="No List" w:semiHidden="1" w:unhideWhenUsed="1"/>
     <w:lsdException w:name="Outline List 1" w:semiHidden="1" w:unhideWhenUsed="1"/>
@@ -3936,9 +4325,11 @@
     <w:lsdException w:name="Table Subtle 1" w:semiHidden="1" w:unhideWhenUsed="1"/>
     <w:lsdException w:name="Table Subtle 2" w:semiHidden="1" w:unhideWhenUsed="1"/>
     <w:lsdException w:name="Table Web 1" w:semiHidden="1" w:unhideWhenUsed="1"/>
+    <w:lsdException w:name="Table Web 2" w:semiHidden="1" w:unhideWhenUsed="1"/>
     <w:lsdException w:name="Table Web 3" w:semiHidden="1" w:unhideWhenUsed="1"/>
     <w:lsdException w:name="Balloon Text" w:semiHidden="1" w:unhideWhenUsed="1"/>
     <w:lsdException w:name="Table Grid" w:uiPriority="39"/>
+    <w:lsdException w:name="Table Theme" w:semiHidden="1" w:unhideWhenUsed="1"/>
     <w:lsdException w:name="Placeholder Text" w:semiHidden="1"/>
     <w:lsdException w:name="No Spacing" w:uiPriority="1" w:qFormat="1"/>
     <w:lsdException w:name="Light Shading" w:uiPriority="60"/>
@@ -4206,6 +4597,7 @@
   <w:style w:type="character" w:default="1" w:styleId="DefaultParagraphFont">
     <w:name w:val="Default Paragraph Font"/>
     <w:uiPriority w:val="1"/>
+    <w:semiHidden/>
     <w:unhideWhenUsed/>
   </w:style>
   <w:style w:type="table" w:default="1" w:styleId="TableNormal">

</xml_diff>